<commit_message>
WORD TERMINADO SI NO ANDA JODANSE
</commit_message>
<xml_diff>
--- a/MongoDB - Glovo/Calabrese_Miranda_Perez_Ruiz_Nemi-TP_GLOVO_MONGO.docx
+++ b/MongoDB - Glovo/Calabrese_Miranda_Perez_Ruiz_Nemi-TP_GLOVO_MONGO.docx
@@ -1637,275 +1637,24 @@
       <w:pPr>
         <w:pStyle w:val="Normal"/>
         <w:spacing w:before="0" w:after="0"/>
-        <w:rPr>
-          <w:rFonts w:cs="Consolas"/>
-          <w:sz w:val="22"/>
-        </w:rPr>
-      </w:pPr>
-      <w:r>
-        <w:rPr>
-          <w:rFonts w:cs="Consolas" w:ascii="Calibri Light" w:hAnsi="Calibri Light" w:asciiTheme="majorHAnsi" w:hAnsiTheme="majorHAnsi"/>
-          <w:b/>
-          <w:sz w:val="28"/>
-        </w:rPr>
-        <w:t>FUNCIONES:</w:t>
-      </w:r>
-    </w:p>
-    <w:p>
-      <w:pPr>
-        <w:pStyle w:val="Normal"/>
-        <w:spacing w:before="0" w:after="0"/>
-        <w:rPr>
-          <w:rFonts w:cs="Consolas"/>
-          <w:sz w:val="22"/>
-        </w:rPr>
-      </w:pPr>
-      <w:r>
-        <w:rPr>
-          <w:rFonts w:cs="Consolas"/>
-          <w:sz w:val="24"/>
-        </w:rPr>
-        <w:t>agregarProductos</w:t>
-      </w:r>
-      <w:r>
-        <w:rPr>
-          <w:rFonts w:cs="Consolas"/>
-          <w:sz w:val="22"/>
-        </w:rPr>
-        <w:t>( idPedido INT, idProducto INT, cantidad INT):se le pasa una id de pedido, de producto y la cantidad, y hace un insert en los detalles del pedido. Después devuelve el precio total del pedido.</w:t>
-      </w:r>
-    </w:p>
-    <w:p>
-      <w:pPr>
-        <w:pStyle w:val="ListParagraph"/>
-        <w:numPr>
-          <w:ilvl w:val="0"/>
-          <w:numId w:val="4"/>
-        </w:numPr>
-        <w:spacing w:before="0" w:after="0"/>
-        <w:contextualSpacing/>
-        <w:rPr>
-          <w:rFonts w:cs="Consolas"/>
-          <w:b/>
-          <w:b/>
-          <w:sz w:val="22"/>
-        </w:rPr>
-      </w:pPr>
-      <w:r>
-        <w:rPr>
-          <w:rFonts w:cs="Consolas"/>
-          <w:sz w:val="22"/>
-        </w:rPr>
-        <w:t xml:space="preserve">Busca el nombre y precio del producto y los guarda en dos variables. </w:t>
-      </w:r>
-      <w:r>
-        <w:rPr>
-          <w:rFonts w:cs="Consolas"/>
-          <w:b/>
-          <w:sz w:val="22"/>
-        </w:rPr>
-        <w:t xml:space="preserve">db.producto.find({"id": </w:t>
-      </w:r>
-      <w:r>
-        <w:rPr>
-          <w:rFonts w:cs="Consolas"/>
-          <w:b/>
-          <w:i/>
-          <w:sz w:val="22"/>
-        </w:rPr>
-        <w:t>idPedido</w:t>
-      </w:r>
-      <w:r>
-        <w:rPr>
-          <w:rFonts w:cs="Consolas"/>
-          <w:b/>
-          <w:sz w:val="22"/>
-        </w:rPr>
-        <w:t>},{id_:0,"nombre":1,”precio”:1})</w:t>
-      </w:r>
-    </w:p>
-    <w:p>
-      <w:pPr>
-        <w:pStyle w:val="ListParagraph"/>
-        <w:numPr>
-          <w:ilvl w:val="0"/>
-          <w:numId w:val="4"/>
-        </w:numPr>
-        <w:spacing w:before="0" w:after="0"/>
-        <w:contextualSpacing/>
-        <w:rPr>
-          <w:rFonts w:cs="Consolas"/>
-          <w:b/>
-          <w:b/>
-          <w:sz w:val="22"/>
-        </w:rPr>
-      </w:pPr>
-      <w:r>
-        <w:rPr>
-          <w:rFonts w:cs="Consolas"/>
-          <w:sz w:val="22"/>
-        </w:rPr>
-        <w:t xml:space="preserve">Hace el insert en los detalles de la consulta. </w:t>
-      </w:r>
-      <w:r>
-        <w:rPr>
-          <w:rFonts w:cs="Consolas"/>
-          <w:b/>
-          <w:sz w:val="22"/>
-        </w:rPr>
-        <w:t xml:space="preserve">db.pedido.updateOne({"id": </w:t>
-      </w:r>
-      <w:r>
-        <w:rPr>
-          <w:rFonts w:cs="Consolas"/>
-          <w:b/>
-          <w:i/>
-          <w:sz w:val="22"/>
-        </w:rPr>
-        <w:t>id del pedido pasada por parámetro</w:t>
-      </w:r>
-      <w:r>
-        <w:rPr>
-          <w:rFonts w:cs="Consolas"/>
-          <w:b/>
-          <w:sz w:val="22"/>
-        </w:rPr>
-        <w:t xml:space="preserve">},{$push: {detalles:{producto:{id: </w:t>
-      </w:r>
-      <w:r>
-        <w:rPr>
-          <w:rFonts w:cs="Consolas"/>
-          <w:b/>
-          <w:i/>
-          <w:sz w:val="22"/>
-        </w:rPr>
-        <w:t>idProducto</w:t>
-      </w:r>
-      <w:r>
-        <w:rPr>
-          <w:rFonts w:cs="Consolas"/>
-          <w:b/>
-          <w:sz w:val="22"/>
-        </w:rPr>
-        <w:t xml:space="preserve">, nombre: </w:t>
-      </w:r>
-      <w:r>
-        <w:rPr>
-          <w:rFonts w:cs="Consolas"/>
-          <w:b/>
-          <w:i/>
-          <w:sz w:val="22"/>
-        </w:rPr>
-        <w:t>nombre del producto que encontró en la consulta anterior</w:t>
-      </w:r>
-      <w:r>
-        <w:rPr>
-          <w:rFonts w:cs="Consolas"/>
-          <w:b/>
-          <w:sz w:val="22"/>
-        </w:rPr>
-        <w:t xml:space="preserve">  },cantidad: cantidad,precio_total: </w:t>
-      </w:r>
-      <w:r>
-        <w:rPr>
-          <w:rFonts w:cs="Consolas"/>
-          <w:b/>
-          <w:i/>
-          <w:sz w:val="22"/>
-        </w:rPr>
-        <w:t>cantidad</w:t>
-      </w:r>
-      <w:r>
-        <w:rPr>
-          <w:rFonts w:cs="Consolas"/>
-          <w:b/>
-          <w:sz w:val="22"/>
-        </w:rPr>
-        <w:t xml:space="preserve"> * </w:t>
-      </w:r>
-      <w:r>
-        <w:rPr>
-          <w:rFonts w:cs="Consolas"/>
-          <w:b/>
-          <w:i/>
-          <w:sz w:val="22"/>
-        </w:rPr>
-        <w:t>precio que se encontró en la consulta anterior</w:t>
-      </w:r>
-      <w:r>
-        <w:rPr>
-          <w:rFonts w:cs="Consolas"/>
-          <w:b/>
-          <w:sz w:val="22"/>
-        </w:rPr>
-        <w:t xml:space="preserve"> }}}).</w:t>
-      </w:r>
-    </w:p>
-    <w:p>
-      <w:pPr>
-        <w:pStyle w:val="ListParagraph"/>
-        <w:numPr>
-          <w:ilvl w:val="0"/>
-          <w:numId w:val="4"/>
-        </w:numPr>
-        <w:spacing w:before="0" w:after="0"/>
-        <w:contextualSpacing/>
-        <w:rPr>
-          <w:rFonts w:cs="Consolas"/>
-          <w:sz w:val="22"/>
-        </w:rPr>
-      </w:pPr>
-      <w:r>
-        <w:rPr>
-          <w:rFonts w:cs="Consolas"/>
-          <w:sz w:val="22"/>
-        </w:rPr>
-        <w:t xml:space="preserve">Calcula el precio total del pedido. </w:t>
-      </w:r>
-      <w:r>
-        <w:rPr>
-          <w:rFonts w:cs="Consolas"/>
-          <w:b/>
-          <w:sz w:val="22"/>
-        </w:rPr>
-        <w:t>db.pedido.aggregate([{"$match":{id:</w:t>
-      </w:r>
-      <w:r>
-        <w:rPr>
-          <w:rFonts w:cs="Consolas"/>
-          <w:b/>
-          <w:i/>
-          <w:sz w:val="22"/>
-        </w:rPr>
-        <w:t>idPedido</w:t>
-      </w:r>
-      <w:r>
-        <w:rPr>
-          <w:rFonts w:cs="Consolas"/>
-          <w:b/>
-          <w:sz w:val="22"/>
-        </w:rPr>
-        <w:t>}},{"$project":{"Total":{"$sum":"$detalles.precio_total"}}])</w:t>
-      </w:r>
-    </w:p>
-    <w:p>
-      <w:pPr>
-        <w:pStyle w:val="ListParagraph"/>
-        <w:spacing w:before="0" w:after="0"/>
-        <w:contextualSpacing/>
         <w:jc w:val="center"/>
-        <w:rPr>
-          <w:rFonts w:cs="Consolas"/>
-          <w:sz w:val="22"/>
-        </w:rPr>
+        <w:rPr/>
       </w:pPr>
       <w:r>
         <w:rPr/>
         <w:drawing>
-          <wp:inline distT="0" distB="0" distL="0" distR="0">
-            <wp:extent cx="5353050" cy="409575"/>
+          <wp:anchor behindDoc="0" distT="0" distB="0" distL="0" distR="0" simplePos="0" locked="0" layoutInCell="1" allowOverlap="1" relativeHeight="6">
+            <wp:simplePos x="0" y="0"/>
+            <wp:positionH relativeFrom="column">
+              <wp:align>center</wp:align>
+            </wp:positionH>
+            <wp:positionV relativeFrom="paragraph">
+              <wp:posOffset>635</wp:posOffset>
+            </wp:positionV>
+            <wp:extent cx="5612130" cy="374015"/>
             <wp:effectExtent l="0" t="0" r="0" b="0"/>
-            <wp:docPr id="3" name="Imagen 3" descr=""/>
+            <wp:wrapSquare wrapText="largest"/>
+            <wp:docPr id="3" name="Imagen5" descr=""/>
             <wp:cNvGraphicFramePr>
               <a:graphicFrameLocks xmlns:a="http://schemas.openxmlformats.org/drawingml/2006/main" noChangeAspect="1"/>
             </wp:cNvGraphicFramePr>
@@ -1913,13 +1662,345 @@
               <a:graphicData uri="http://schemas.openxmlformats.org/drawingml/2006/picture">
                 <pic:pic xmlns:pic="http://schemas.openxmlformats.org/drawingml/2006/picture">
                   <pic:nvPicPr>
-                    <pic:cNvPr id="3" name="Imagen 3" descr=""/>
+                    <pic:cNvPr id="3" name="Imagen5" descr=""/>
                     <pic:cNvPicPr>
                       <a:picLocks noChangeAspect="1" noChangeArrowheads="1"/>
                     </pic:cNvPicPr>
                   </pic:nvPicPr>
                   <pic:blipFill>
                     <a:blip r:embed="rId4"/>
+                    <a:stretch>
+                      <a:fillRect/>
+                    </a:stretch>
+                  </pic:blipFill>
+                  <pic:spPr bwMode="auto">
+                    <a:xfrm>
+                      <a:off x="0" y="0"/>
+                      <a:ext cx="5612130" cy="374015"/>
+                    </a:xfrm>
+                    <a:prstGeom prst="rect">
+                      <a:avLst/>
+                    </a:prstGeom>
+                  </pic:spPr>
+                </pic:pic>
+              </a:graphicData>
+            </a:graphic>
+          </wp:anchor>
+        </w:drawing>
+      </w:r>
+    </w:p>
+    <w:p>
+      <w:pPr>
+        <w:pStyle w:val="Normal"/>
+        <w:numPr>
+          <w:ilvl w:val="0"/>
+          <w:numId w:val="0"/>
+        </w:numPr>
+        <w:spacing w:before="0" w:after="0"/>
+        <w:ind w:left="720" w:hanging="0"/>
+        <w:rPr>
+          <w:rFonts w:eastAsia="" w:cs="" w:cstheme="minorBidi" w:eastAsiaTheme="minorEastAsia"/>
+          <w:b/>
+          <w:b/>
+          <w:bCs/>
+          <w:color w:val="auto"/>
+          <w:kern w:val="0"/>
+          <w:sz w:val="21"/>
+          <w:szCs w:val="21"/>
+          <w:lang w:val="es-AR" w:eastAsia="en-US" w:bidi="ar-SA"/>
+        </w:rPr>
+      </w:pPr>
+      <w:r>
+        <w:rPr/>
+      </w:r>
+    </w:p>
+    <w:p>
+      <w:pPr>
+        <w:pStyle w:val="Normal"/>
+        <w:spacing w:before="0" w:after="0"/>
+        <w:rPr>
+          <w:rFonts w:cs="Consolas"/>
+          <w:sz w:val="22"/>
+        </w:rPr>
+      </w:pPr>
+      <w:r>
+        <w:rPr>
+          <w:rFonts w:cs="Consolas" w:ascii="Calibri Light" w:hAnsi="Calibri Light" w:asciiTheme="majorHAnsi" w:hAnsiTheme="majorHAnsi"/>
+          <w:b/>
+          <w:sz w:val="28"/>
+        </w:rPr>
+        <w:t>FUNCIONES:</w:t>
+      </w:r>
+    </w:p>
+    <w:p>
+      <w:pPr>
+        <w:pStyle w:val="Normal"/>
+        <w:spacing w:before="0" w:after="0"/>
+        <w:rPr>
+          <w:rFonts w:cs="Consolas"/>
+          <w:sz w:val="22"/>
+        </w:rPr>
+      </w:pPr>
+      <w:r>
+        <w:rPr>
+          <w:rFonts w:cs="Consolas"/>
+          <w:sz w:val="24"/>
+        </w:rPr>
+        <w:t>agregarProductos</w:t>
+      </w:r>
+      <w:r>
+        <w:rPr>
+          <w:rFonts w:cs="Consolas"/>
+          <w:sz w:val="22"/>
+        </w:rPr>
+        <w:t>( idPedido INT, idProducto INT, cantidad INT):se le pasa una id de pedido, de producto y la cantidad, y hace un insert en los detalles del pedido. Después devuelve el precio total del pedido.</w:t>
+      </w:r>
+    </w:p>
+    <w:p>
+      <w:pPr>
+        <w:pStyle w:val="ListParagraph"/>
+        <w:numPr>
+          <w:ilvl w:val="0"/>
+          <w:numId w:val="4"/>
+        </w:numPr>
+        <w:spacing w:before="0" w:after="0"/>
+        <w:contextualSpacing/>
+        <w:rPr>
+          <w:rFonts w:cs="Consolas"/>
+          <w:b/>
+          <w:b/>
+          <w:sz w:val="22"/>
+        </w:rPr>
+      </w:pPr>
+      <w:r>
+        <w:rPr>
+          <w:rFonts w:cs="Consolas"/>
+          <w:sz w:val="22"/>
+        </w:rPr>
+        <w:t xml:space="preserve">Busca el nombre y precio del producto y los guarda en dos variables. </w:t>
+      </w:r>
+      <w:r>
+        <w:rPr>
+          <w:rFonts w:cs="Consolas"/>
+          <w:b/>
+          <w:sz w:val="22"/>
+        </w:rPr>
+        <w:t xml:space="preserve">db.producto.find({"id": </w:t>
+      </w:r>
+      <w:r>
+        <w:rPr>
+          <w:rFonts w:cs="Consolas"/>
+          <w:b/>
+          <w:i/>
+          <w:sz w:val="22"/>
+        </w:rPr>
+        <w:t>idPedido</w:t>
+      </w:r>
+      <w:r>
+        <w:rPr>
+          <w:rFonts w:cs="Consolas"/>
+          <w:b/>
+          <w:sz w:val="22"/>
+        </w:rPr>
+        <w:t>},{id_:0,"nombre":1,”precio”:1})</w:t>
+      </w:r>
+    </w:p>
+    <w:p>
+      <w:pPr>
+        <w:pStyle w:val="ListParagraph"/>
+        <w:numPr>
+          <w:ilvl w:val="0"/>
+          <w:numId w:val="4"/>
+        </w:numPr>
+        <w:spacing w:before="0" w:after="0"/>
+        <w:contextualSpacing/>
+        <w:rPr>
+          <w:rFonts w:cs="Consolas"/>
+          <w:b/>
+          <w:b/>
+          <w:sz w:val="22"/>
+        </w:rPr>
+      </w:pPr>
+      <w:r>
+        <w:rPr>
+          <w:rFonts w:cs="Consolas"/>
+          <w:sz w:val="22"/>
+        </w:rPr>
+        <w:t xml:space="preserve">Hace el insert en los detalles de la consulta. </w:t>
+      </w:r>
+      <w:r>
+        <w:rPr>
+          <w:rFonts w:cs="Consolas"/>
+          <w:b/>
+          <w:sz w:val="22"/>
+        </w:rPr>
+        <w:t xml:space="preserve">db.pedido.updateOne({"id": </w:t>
+      </w:r>
+      <w:r>
+        <w:rPr>
+          <w:rFonts w:cs="Consolas"/>
+          <w:b/>
+          <w:i/>
+          <w:sz w:val="22"/>
+        </w:rPr>
+        <w:t>id del pedido pasada por parámetro</w:t>
+      </w:r>
+      <w:r>
+        <w:rPr>
+          <w:rFonts w:cs="Consolas"/>
+          <w:b/>
+          <w:sz w:val="22"/>
+        </w:rPr>
+        <w:t xml:space="preserve">},{$push: {detalles:{producto:{id: </w:t>
+      </w:r>
+      <w:r>
+        <w:rPr>
+          <w:rFonts w:cs="Consolas"/>
+          <w:b/>
+          <w:i/>
+          <w:sz w:val="22"/>
+        </w:rPr>
+        <w:t>idProducto</w:t>
+      </w:r>
+      <w:r>
+        <w:rPr>
+          <w:rFonts w:cs="Consolas"/>
+          <w:b/>
+          <w:sz w:val="22"/>
+        </w:rPr>
+        <w:t xml:space="preserve">, nombre: </w:t>
+      </w:r>
+      <w:r>
+        <w:rPr>
+          <w:rFonts w:cs="Consolas"/>
+          <w:b/>
+          <w:i/>
+          <w:sz w:val="22"/>
+        </w:rPr>
+        <w:t>nombre del producto que encontró en la consulta anterior</w:t>
+      </w:r>
+      <w:r>
+        <w:rPr>
+          <w:rFonts w:cs="Consolas"/>
+          <w:b/>
+          <w:sz w:val="22"/>
+        </w:rPr>
+        <w:t xml:space="preserve">  },cantidad: cantidad,precio_total: </w:t>
+      </w:r>
+      <w:r>
+        <w:rPr>
+          <w:rFonts w:cs="Consolas"/>
+          <w:b/>
+          <w:i/>
+          <w:sz w:val="22"/>
+        </w:rPr>
+        <w:t>cantidad</w:t>
+      </w:r>
+      <w:r>
+        <w:rPr>
+          <w:rFonts w:cs="Consolas"/>
+          <w:b/>
+          <w:sz w:val="22"/>
+        </w:rPr>
+        <w:t xml:space="preserve"> * </w:t>
+      </w:r>
+      <w:r>
+        <w:rPr>
+          <w:rFonts w:cs="Consolas"/>
+          <w:b/>
+          <w:i/>
+          <w:sz w:val="22"/>
+        </w:rPr>
+        <w:t>precio que se encontró en la consulta anterior</w:t>
+      </w:r>
+      <w:r>
+        <w:rPr>
+          <w:rFonts w:cs="Consolas"/>
+          <w:b/>
+          <w:sz w:val="22"/>
+        </w:rPr>
+        <w:t xml:space="preserve"> }}}).</w:t>
+      </w:r>
+    </w:p>
+    <w:p>
+      <w:pPr>
+        <w:pStyle w:val="ListParagraph"/>
+        <w:numPr>
+          <w:ilvl w:val="0"/>
+          <w:numId w:val="4"/>
+        </w:numPr>
+        <w:spacing w:before="0" w:after="0"/>
+        <w:contextualSpacing/>
+        <w:rPr>
+          <w:rFonts w:cs="Consolas"/>
+          <w:sz w:val="22"/>
+        </w:rPr>
+      </w:pPr>
+      <w:r>
+        <w:rPr>
+          <w:rFonts w:cs="Consolas"/>
+          <w:sz w:val="22"/>
+        </w:rPr>
+        <w:t xml:space="preserve">Calcula el precio total del pedido. </w:t>
+      </w:r>
+      <w:r>
+        <w:rPr>
+          <w:rFonts w:cs="Consolas"/>
+          <w:b/>
+          <w:sz w:val="22"/>
+        </w:rPr>
+        <w:t>db.pedido.aggregate([{"$match":{id:</w:t>
+      </w:r>
+      <w:r>
+        <w:rPr>
+          <w:rFonts w:cs="Consolas"/>
+          <w:b/>
+          <w:i/>
+          <w:sz w:val="22"/>
+        </w:rPr>
+        <w:t>idPedido</w:t>
+      </w:r>
+      <w:r>
+        <w:rPr>
+          <w:rFonts w:cs="Consolas"/>
+          <w:b/>
+          <w:sz w:val="22"/>
+        </w:rPr>
+        <w:t>}},{"$project":{"Total":{"$sum":"$detalles.precio_total"}}])</w:t>
+      </w:r>
+    </w:p>
+    <w:p>
+      <w:pPr>
+        <w:pStyle w:val="ListParagraph"/>
+        <w:spacing w:before="0" w:after="0"/>
+        <w:contextualSpacing/>
+        <w:jc w:val="center"/>
+        <w:rPr>
+          <w:rFonts w:cs="Consolas"/>
+          <w:sz w:val="22"/>
+        </w:rPr>
+      </w:pPr>
+      <w:r>
+        <w:rPr/>
+        <w:drawing>
+          <wp:inline distT="0" distB="0" distL="0" distR="0">
+            <wp:extent cx="5353050" cy="409575"/>
+            <wp:effectExtent l="0" t="0" r="0" b="0"/>
+            <wp:docPr id="4" name="Imagen 3" descr=""/>
+            <wp:cNvGraphicFramePr>
+              <a:graphicFrameLocks xmlns:a="http://schemas.openxmlformats.org/drawingml/2006/main" noChangeAspect="1"/>
+            </wp:cNvGraphicFramePr>
+            <a:graphic xmlns:a="http://schemas.openxmlformats.org/drawingml/2006/main">
+              <a:graphicData uri="http://schemas.openxmlformats.org/drawingml/2006/picture">
+                <pic:pic xmlns:pic="http://schemas.openxmlformats.org/drawingml/2006/picture">
+                  <pic:nvPicPr>
+                    <pic:cNvPr id="4" name="Imagen 3" descr=""/>
+                    <pic:cNvPicPr>
+                      <a:picLocks noChangeAspect="1" noChangeArrowheads="1"/>
+                    </pic:cNvPicPr>
+                  </pic:nvPicPr>
+                  <pic:blipFill>
+                    <a:blip r:embed="rId5"/>
                     <a:stretch>
                       <a:fillRect/>
                     </a:stretch>
@@ -2151,7 +2232,7 @@
           <wp:inline distT="0" distB="0" distL="0" distR="0">
             <wp:extent cx="4657725" cy="304800"/>
             <wp:effectExtent l="0" t="0" r="0" b="0"/>
-            <wp:docPr id="4" name="Imagen 4" descr=""/>
+            <wp:docPr id="5" name="Imagen 4" descr=""/>
             <wp:cNvGraphicFramePr>
               <a:graphicFrameLocks xmlns:a="http://schemas.openxmlformats.org/drawingml/2006/main" noChangeAspect="1"/>
             </wp:cNvGraphicFramePr>
@@ -2159,13 +2240,13 @@
               <a:graphicData uri="http://schemas.openxmlformats.org/drawingml/2006/picture">
                 <pic:pic xmlns:pic="http://schemas.openxmlformats.org/drawingml/2006/picture">
                   <pic:nvPicPr>
-                    <pic:cNvPr id="4" name="Imagen 4" descr=""/>
+                    <pic:cNvPr id="5" name="Imagen 4" descr=""/>
                     <pic:cNvPicPr>
                       <a:picLocks noChangeAspect="1" noChangeArrowheads="1"/>
                     </pic:cNvPicPr>
                   </pic:nvPicPr>
                   <pic:blipFill>
-                    <a:blip r:embed="rId5"/>
+                    <a:blip r:embed="rId6"/>
                     <a:stretch>
                       <a:fillRect/>
                     </a:stretch>

</xml_diff>

<commit_message>
WORD Y POWER POINT
</commit_message>
<xml_diff>
--- a/MongoDB - Glovo/Calabrese_Miranda_Perez_Ruiz_Nemi-TP_GLOVO_MONGO.docx
+++ b/MongoDB - Glovo/Calabrese_Miranda_Perez_Ruiz_Nemi-TP_GLOVO_MONGO.docx
@@ -1249,7 +1249,23 @@
           <w:b/>
           <w:sz w:val="22"/>
         </w:rPr>
-        <w:t>db.producto.find({empresa:</w:t>
+        <w:t>db.producto.find({“empresa.</w:t>
+      </w:r>
+      <w:r>
+        <w:rPr>
+          <w:rFonts w:cs="Consolas"/>
+          <w:b/>
+          <w:sz w:val="22"/>
+        </w:rPr>
+        <w:t>razonSocial”</w:t>
+      </w:r>
+      <w:r>
+        <w:rPr>
+          <w:rFonts w:cs="Consolas"/>
+          <w:b/>
+          <w:sz w:val="22"/>
+        </w:rPr>
+        <w:t>:</w:t>
       </w:r>
       <w:r>
         <w:rPr>
@@ -1643,7 +1659,7 @@
       <w:r>
         <w:rPr/>
         <w:drawing>
-          <wp:anchor behindDoc="0" distT="0" distB="0" distL="0" distR="0" simplePos="0" locked="0" layoutInCell="1" allowOverlap="1" relativeHeight="6">
+          <wp:anchor behindDoc="0" distT="0" distB="0" distL="0" distR="0" simplePos="0" locked="0" layoutInCell="1" allowOverlap="1" relativeHeight="2">
             <wp:simplePos x="0" y="0"/>
             <wp:positionH relativeFrom="column">
               <wp:align>center</wp:align>
@@ -1711,7 +1727,16 @@
         </w:rPr>
       </w:pPr>
       <w:r>
-        <w:rPr/>
+        <w:rPr>
+          <w:rFonts w:eastAsia="" w:cs="" w:cstheme="minorBidi" w:eastAsiaTheme="minorEastAsia"/>
+          <w:b/>
+          <w:bCs/>
+          <w:color w:val="auto"/>
+          <w:kern w:val="0"/>
+          <w:sz w:val="21"/>
+          <w:szCs w:val="21"/>
+          <w:lang w:val="es-AR" w:eastAsia="en-US" w:bidi="ar-SA"/>
+        </w:rPr>
       </w:r>
     </w:p>
     <w:p>

</xml_diff>